<commit_message>
Avancement TD3 - Partie 2
</commit_message>
<xml_diff>
--- a/TD3/Exercice 2/R3.06_TD3_partie2.docx
+++ b/TD3/Exercice 2/R3.06_TD3_partie2.docx
@@ -4,10 +4,7 @@
   <w:body>
     <w:p>
       <w:r>
-        <w:t>Partie 2 : configuration d'un résea</w:t>
-      </w:r>
-      <w:r>
-        <w:t>u</w:t>
+        <w:t>Partie 2 : configuration d'un réseau</w:t>
       </w:r>
     </w:p>
     <w:p>
@@ -23,6 +20,9 @@
     <w:p/>
     <w:p>
       <w:r>
+        <w:rPr>
+          <w:noProof/>
+        </w:rPr>
         <w:drawing>
           <wp:inline distT="0" distB="0" distL="0" distR="0" wp14:anchorId="57A69207" wp14:editId="2C3CFEB2">
             <wp:extent cx="3134162" cy="3658111"/>
@@ -63,10 +63,10 @@
     <w:p>
       <w:r>
         <w:drawing>
-          <wp:inline distT="0" distB="0" distL="0" distR="0" wp14:anchorId="5E8929CC" wp14:editId="4F155E23">
-            <wp:extent cx="4172532" cy="1305107"/>
+          <wp:inline distT="0" distB="0" distL="0" distR="0" wp14:anchorId="595CB24E" wp14:editId="54313992">
+            <wp:extent cx="4210638" cy="1000265"/>
             <wp:effectExtent l="0" t="0" r="0" b="9525"/>
-            <wp:docPr id="1458709405" name="Image 1" descr="Une image contenant texte, capture d’écran, Police, nombre&#10;&#10;Description générée automatiquement"/>
+            <wp:docPr id="260588560" name="Image 1" descr="Une image contenant texte, capture d’écran, Police, ligne&#10;&#10;Description générée automatiquement"/>
             <wp:cNvGraphicFramePr>
               <a:graphicFrameLocks xmlns:a="http://schemas.openxmlformats.org/drawingml/2006/main" noChangeAspect="1"/>
             </wp:cNvGraphicFramePr>
@@ -74,7 +74,7 @@
               <a:graphicData uri="http://schemas.openxmlformats.org/drawingml/2006/picture">
                 <pic:pic xmlns:pic="http://schemas.openxmlformats.org/drawingml/2006/picture">
                   <pic:nvPicPr>
-                    <pic:cNvPr id="1458709405" name="Image 1" descr="Une image contenant texte, capture d’écran, Police, nombre&#10;&#10;Description générée automatiquement"/>
+                    <pic:cNvPr id="260588560" name="Image 1" descr="Une image contenant texte, capture d’écran, Police, ligne&#10;&#10;Description générée automatiquement"/>
                     <pic:cNvPicPr/>
                   </pic:nvPicPr>
                   <pic:blipFill>
@@ -86,7 +86,7 @@
                   <pic:spPr>
                     <a:xfrm>
                       <a:off x="0" y="0"/>
-                      <a:ext cx="4172532" cy="1305107"/>
+                      <a:ext cx="4210638" cy="1000265"/>
                     </a:xfrm>
                     <a:prstGeom prst="rect">
                       <a:avLst/>
@@ -117,7 +117,6 @@
         <w:t xml:space="preserve"> vers server0</w:t>
       </w:r>
     </w:p>
-    <w:p/>
     <w:p/>
     <w:sectPr>
       <w:pgSz w:w="11906" w:h="16838"/>

</xml_diff>